<commit_message>
<Alteração no Astah, Alteração no word>
</commit_message>
<xml_diff>
--- a/HitchhikePlus/src/br/com/HitchhikePlus/resources/DescritivoGlobalSolution_HitchHike.docx
+++ b/HitchhikePlus/src/br/com/HitchhikePlus/resources/DescritivoGlobalSolution_HitchHike.docx
@@ -4,7 +4,7 @@
   <w:body>
     <w:p>
       <w:pPr>
-        <w:pStyle w:val="Heading2"/>
+        <w:pStyle w:val="Ttulo2"/>
       </w:pPr>
       <w:r>
         <w:t xml:space="preserve">FIAP </w:t>
@@ -190,7 +190,7 @@
     </w:p>
     <w:p>
       <w:pPr>
-        <w:pStyle w:val="Heading2"/>
+        <w:pStyle w:val="Ttulo2"/>
         <w:spacing w:after="261"/>
         <w:ind w:left="2571" w:right="0"/>
         <w:jc w:val="left"/>
@@ -372,7 +372,7 @@
     </w:p>
     <w:p>
       <w:pPr>
-        <w:pStyle w:val="Heading2"/>
+        <w:pStyle w:val="Ttulo2"/>
       </w:pPr>
       <w:r>
         <w:lastRenderedPageBreak/>
@@ -406,7 +406,7 @@
       <w:sdtContent>
         <w:p>
           <w:pPr>
-            <w:pStyle w:val="TOC1"/>
+            <w:pStyle w:val="Sumrio1"/>
             <w:tabs>
               <w:tab w:val="right" w:leader="dot" w:pos="9097"/>
             </w:tabs>
@@ -446,7 +446,7 @@
         </w:p>
         <w:p>
           <w:pPr>
-            <w:pStyle w:val="TOC1"/>
+            <w:pStyle w:val="Sumrio1"/>
             <w:tabs>
               <w:tab w:val="right" w:leader="dot" w:pos="9097"/>
             </w:tabs>
@@ -682,7 +682,7 @@
     </w:p>
     <w:p>
       <w:pPr>
-        <w:pStyle w:val="Heading1"/>
+        <w:pStyle w:val="Ttulo1"/>
         <w:spacing w:after="261"/>
         <w:ind w:left="814" w:right="0" w:hanging="394"/>
         <w:jc w:val="left"/>
@@ -714,15 +714,7 @@
       </w:r>
       <w:proofErr w:type="spellEnd"/>
       <w:r>
-        <w:t xml:space="preserve"> Mundial da </w:t>
-      </w:r>
-      <w:proofErr w:type="spellStart"/>
-      <w:r>
-        <w:t>Saúde</w:t>
-      </w:r>
-      <w:proofErr w:type="spellEnd"/>
-      <w:r>
-        <w:t xml:space="preserve"> (OMS), o </w:t>
+        <w:t xml:space="preserve"> Mundial da Saúde (OMS), o </w:t>
       </w:r>
       <w:proofErr w:type="spellStart"/>
       <w:r>
@@ -738,15 +730,7 @@
       </w:r>
       <w:proofErr w:type="spellEnd"/>
       <w:r>
-        <w:t xml:space="preserve"> é o quarto </w:t>
-      </w:r>
-      <w:proofErr w:type="spellStart"/>
-      <w:r>
-        <w:t>mais</w:t>
-      </w:r>
-      <w:proofErr w:type="spellEnd"/>
-      <w:r>
-        <w:t xml:space="preserve"> </w:t>
+        <w:t xml:space="preserve"> é o quarto mais </w:t>
       </w:r>
       <w:proofErr w:type="spellStart"/>
       <w:r>
@@ -1074,15 +1058,7 @@
       </w:r>
       <w:proofErr w:type="spellEnd"/>
       <w:r>
-        <w:t xml:space="preserve"> </w:t>
-      </w:r>
-      <w:proofErr w:type="spellStart"/>
-      <w:r>
-        <w:t>nas</w:t>
-      </w:r>
-      <w:proofErr w:type="spellEnd"/>
-      <w:r>
-        <w:t xml:space="preserve"> vias </w:t>
+        <w:t xml:space="preserve"> nas vias </w:t>
       </w:r>
       <w:proofErr w:type="spellStart"/>
       <w:r>
@@ -1186,15 +1162,7 @@
       </w:r>
       <w:proofErr w:type="spellEnd"/>
       <w:r>
-        <w:t xml:space="preserve">, </w:t>
-      </w:r>
-      <w:proofErr w:type="spellStart"/>
-      <w:r>
-        <w:t>nossa</w:t>
-      </w:r>
-      <w:proofErr w:type="spellEnd"/>
-      <w:r>
-        <w:t xml:space="preserve"> </w:t>
+        <w:t xml:space="preserve">, nossa </w:t>
       </w:r>
       <w:proofErr w:type="spellStart"/>
       <w:r>
@@ -1524,15 +1492,7 @@
       </w:r>
       <w:proofErr w:type="spellEnd"/>
       <w:r>
-        <w:t xml:space="preserve"> </w:t>
-      </w:r>
-      <w:proofErr w:type="spellStart"/>
-      <w:r>
-        <w:t>vez</w:t>
-      </w:r>
-      <w:proofErr w:type="spellEnd"/>
-      <w:r>
-        <w:t xml:space="preserve"> que </w:t>
+        <w:t xml:space="preserve"> vez que </w:t>
       </w:r>
       <w:proofErr w:type="spellStart"/>
       <w:r>
@@ -1765,12 +1725,25 @@
     </w:p>
     <w:p>
       <w:pPr>
-        <w:pStyle w:val="Heading1"/>
+        <w:pStyle w:val="Ttulo1"/>
+        <w:numPr>
+          <w:ilvl w:val="0"/>
+          <w:numId w:val="0"/>
+        </w:numPr>
+        <w:spacing w:after="261"/>
+        <w:ind w:left="387" w:right="0"/>
+        <w:jc w:val="left"/>
+      </w:pPr>
+      <w:bookmarkStart w:id="1" w:name="_Toc1883"/>
+    </w:p>
+    <w:p/>
+    <w:p>
+      <w:pPr>
+        <w:pStyle w:val="Ttulo1"/>
         <w:spacing w:after="261"/>
         <w:ind w:left="387" w:right="0" w:hanging="402"/>
         <w:jc w:val="left"/>
       </w:pPr>
-      <w:bookmarkStart w:id="1" w:name="_Toc1883"/>
       <w:r>
         <w:lastRenderedPageBreak/>
         <w:t xml:space="preserve">MODELAGEM DE CLASSES DO PROJETO </w:t>
@@ -1778,20 +1751,23 @@
       <w:bookmarkEnd w:id="1"/>
     </w:p>
     <w:p>
-      <w:pPr>
-        <w:spacing w:after="285" w:line="259" w:lineRule="auto"/>
-        <w:ind w:left="0" w:firstLine="0"/>
-        <w:jc w:val="right"/>
-      </w:pPr>
-      <w:r>
-        <w:rPr>
-          <w:noProof/>
+      <w:r>
+        <w:rPr>
+          <w:sz w:val="22"/>
         </w:rPr>
         <w:drawing>
-          <wp:inline distT="0" distB="0" distL="0" distR="0" wp14:anchorId="06EE83D5" wp14:editId="3A9124AB">
-            <wp:extent cx="5777230" cy="2945130"/>
-            <wp:effectExtent l="0" t="0" r="0" b="7620"/>
-            <wp:docPr id="3" name="Picture 3" descr="A diagram of a flowchart&#10;&#10;Description automatically generated with low confidence"/>
+          <wp:anchor distT="0" distB="0" distL="114300" distR="114300" simplePos="0" relativeHeight="251658240" behindDoc="0" locked="0" layoutInCell="1" allowOverlap="1" wp14:anchorId="23AA4728" wp14:editId="26CC59F4">
+            <wp:simplePos x="0" y="0"/>
+            <wp:positionH relativeFrom="margin">
+              <wp:posOffset>-352425</wp:posOffset>
+            </wp:positionH>
+            <wp:positionV relativeFrom="paragraph">
+              <wp:posOffset>310515</wp:posOffset>
+            </wp:positionV>
+            <wp:extent cx="5777230" cy="3541395"/>
+            <wp:effectExtent l="0" t="0" r="0" b="1905"/>
+            <wp:wrapSquare wrapText="bothSides"/>
+            <wp:docPr id="4" name="Imagem 4" descr="Diagrama&#10;&#10;Descrição gerada automaticamente"/>
             <wp:cNvGraphicFramePr>
               <a:graphicFrameLocks xmlns:a="http://schemas.openxmlformats.org/drawingml/2006/main" noChangeAspect="1"/>
             </wp:cNvGraphicFramePr>
@@ -1799,7 +1775,7 @@
               <a:graphicData uri="http://schemas.openxmlformats.org/drawingml/2006/picture">
                 <pic:pic xmlns:pic="http://schemas.openxmlformats.org/drawingml/2006/picture">
                   <pic:nvPicPr>
-                    <pic:cNvPr id="3" name="Picture 3" descr="A diagram of a flowchart&#10;&#10;Description automatically generated with low confidence"/>
+                    <pic:cNvPr id="4" name="Imagem 4" descr="Diagrama&#10;&#10;Descrição gerada automaticamente"/>
                     <pic:cNvPicPr/>
                   </pic:nvPicPr>
                   <pic:blipFill>
@@ -1817,7 +1793,7 @@
                   <pic:spPr>
                     <a:xfrm>
                       <a:off x="0" y="0"/>
-                      <a:ext cx="5777230" cy="2945130"/>
+                      <a:ext cx="5777230" cy="3541395"/>
                     </a:xfrm>
                     <a:prstGeom prst="rect">
                       <a:avLst/>
@@ -1826,9 +1802,26 @@
                 </pic:pic>
               </a:graphicData>
             </a:graphic>
-          </wp:inline>
+            <wp14:sizeRelH relativeFrom="page">
+              <wp14:pctWidth>0</wp14:pctWidth>
+            </wp14:sizeRelH>
+            <wp14:sizeRelV relativeFrom="page">
+              <wp14:pctHeight>0</wp14:pctHeight>
+            </wp14:sizeRelV>
+          </wp:anchor>
         </w:drawing>
       </w:r>
+    </w:p>
+    <w:p/>
+    <w:p/>
+    <w:p/>
+    <w:p/>
+    <w:p>
+      <w:pPr>
+        <w:spacing w:after="285" w:line="259" w:lineRule="auto"/>
+        <w:ind w:left="0" w:firstLine="0"/>
+        <w:jc w:val="right"/>
+      </w:pPr>
       <w:r>
         <w:t xml:space="preserve"> </w:t>
       </w:r>
@@ -1864,7 +1857,7 @@
     <w:lvl w:ilvl="0" w:tplc="B2726BC2">
       <w:start w:val="1"/>
       <w:numFmt w:val="decimal"/>
-      <w:pStyle w:val="Heading1"/>
+      <w:pStyle w:val="Ttulo1"/>
       <w:lvlText w:val="%1."/>
       <w:lvlJc w:val="left"/>
       <w:pPr>
@@ -2494,10 +2487,10 @@
       <w:sz w:val="24"/>
     </w:rPr>
   </w:style>
-  <w:style w:type="paragraph" w:styleId="Heading1">
+  <w:style w:type="paragraph" w:styleId="Ttulo1">
     <w:name w:val="heading 1"/>
     <w:next w:val="Normal"/>
-    <w:link w:val="Heading1Char"/>
+    <w:link w:val="Ttulo1Char"/>
     <w:uiPriority w:val="9"/>
     <w:qFormat/>
     <w:pPr>
@@ -2518,10 +2511,10 @@
       <w:sz w:val="24"/>
     </w:rPr>
   </w:style>
-  <w:style w:type="paragraph" w:styleId="Heading2">
+  <w:style w:type="paragraph" w:styleId="Ttulo2">
     <w:name w:val="heading 2"/>
     <w:next w:val="Normal"/>
-    <w:link w:val="Heading2Char"/>
+    <w:link w:val="Ttulo2Char"/>
     <w:uiPriority w:val="9"/>
     <w:unhideWhenUsed/>
     <w:qFormat/>
@@ -2540,13 +2533,13 @@
       <w:sz w:val="24"/>
     </w:rPr>
   </w:style>
-  <w:style w:type="character" w:default="1" w:styleId="DefaultParagraphFont">
+  <w:style w:type="character" w:default="1" w:styleId="Fontepargpadro">
     <w:name w:val="Default Paragraph Font"/>
     <w:uiPriority w:val="1"/>
     <w:semiHidden/>
     <w:unhideWhenUsed/>
   </w:style>
-  <w:style w:type="table" w:default="1" w:styleId="TableNormal">
+  <w:style w:type="table" w:default="1" w:styleId="Tabelanormal">
     <w:name w:val="Normal Table"/>
     <w:uiPriority w:val="99"/>
     <w:semiHidden/>
@@ -2561,15 +2554,15 @@
       </w:tblCellMar>
     </w:tblPr>
   </w:style>
-  <w:style w:type="numbering" w:default="1" w:styleId="NoList">
+  <w:style w:type="numbering" w:default="1" w:styleId="Semlista">
     <w:name w:val="No List"/>
     <w:uiPriority w:val="99"/>
     <w:semiHidden/>
     <w:unhideWhenUsed/>
   </w:style>
-  <w:style w:type="character" w:customStyle="1" w:styleId="Heading2Char">
-    <w:name w:val="Heading 2 Char"/>
-    <w:link w:val="Heading2"/>
+  <w:style w:type="character" w:customStyle="1" w:styleId="Ttulo2Char">
+    <w:name w:val="Título 2 Char"/>
+    <w:link w:val="Ttulo2"/>
     <w:rPr>
       <w:rFonts w:ascii="Arial" w:eastAsia="Arial" w:hAnsi="Arial" w:cs="Arial"/>
       <w:b/>
@@ -2577,9 +2570,9 @@
       <w:sz w:val="24"/>
     </w:rPr>
   </w:style>
-  <w:style w:type="character" w:customStyle="1" w:styleId="Heading1Char">
-    <w:name w:val="Heading 1 Char"/>
-    <w:link w:val="Heading1"/>
+  <w:style w:type="character" w:customStyle="1" w:styleId="Ttulo1Char">
+    <w:name w:val="Título 1 Char"/>
+    <w:link w:val="Ttulo1"/>
     <w:rPr>
       <w:rFonts w:ascii="Arial" w:eastAsia="Arial" w:hAnsi="Arial" w:cs="Arial"/>
       <w:b/>
@@ -2587,7 +2580,7 @@
       <w:sz w:val="24"/>
     </w:rPr>
   </w:style>
-  <w:style w:type="paragraph" w:styleId="TOC1">
+  <w:style w:type="paragraph" w:styleId="Sumrio1">
     <w:name w:val="toc 1"/>
     <w:hidden/>
     <w:pPr>

</xml_diff>